<commit_message>
Working on sounds and documentation
</commit_message>
<xml_diff>
--- a/Documentation/SGM Assignment.docx
+++ b/Documentation/SGM Assignment.docx
@@ -27,10 +27,7 @@
         <w:t xml:space="preserve"> Tasks </w:t>
       </w:r>
     </w:p>
-    <w:p>
-      <w:bookmarkStart w:id="0" w:name="_GoBack"/>
-      <w:bookmarkEnd w:id="0"/>
-    </w:p>
+    <w:p/>
     <w:tbl>
       <w:tblPr>
         <w:tblStyle w:val="ListTable1Light-Accent3"/>
@@ -158,7 +155,6 @@
             <w:pPr>
               <w:cnfStyle w:val="000000100000" w:firstRow="0" w:lastRow="0" w:firstColumn="0" w:lastColumn="0" w:oddVBand="0" w:evenVBand="0" w:oddHBand="1" w:evenHBand="0" w:firstRowFirstColumn="0" w:firstRowLastColumn="0" w:lastRowFirstColumn="0" w:lastRowLastColumn="0"/>
             </w:pPr>
-            <w:proofErr w:type="spellStart"/>
             <w:r>
               <w:t>N</w:t>
             </w:r>
@@ -168,7 +164,6 @@
             <w:r>
               <w:t>cklas</w:t>
             </w:r>
-            <w:proofErr w:type="spellEnd"/>
           </w:p>
         </w:tc>
       </w:tr>
@@ -430,14 +425,11 @@
             <w:pPr>
               <w:cnfStyle w:val="000000000000" w:firstRow="0" w:lastRow="0" w:firstColumn="0" w:lastColumn="0" w:oddVBand="0" w:evenVBand="0" w:oddHBand="0" w:evenHBand="0" w:firstRowFirstColumn="0" w:firstRowLastColumn="0" w:lastRowFirstColumn="0" w:lastRowLastColumn="0"/>
             </w:pPr>
-            <w:proofErr w:type="spellStart"/>
-            <w:r>
-              <w:t>Nicklas</w:t>
-            </w:r>
-            <w:proofErr w:type="spellEnd"/>
-            <w:r>
-              <w:t xml:space="preserve"> </w:t>
-            </w:r>
+            <w:r>
+              <w:t>Magdalena</w:t>
+            </w:r>
+            <w:bookmarkStart w:id="0" w:name="_GoBack"/>
+            <w:bookmarkEnd w:id="0"/>
           </w:p>
         </w:tc>
       </w:tr>

</xml_diff>